<commit_message>
Minor manual tweaks to docx files for submission
</commit_message>
<xml_diff>
--- a/Table1.docx
+++ b/Table1.docx
@@ -30,11 +30,11 @@
         <w:tblLook w:firstRow="1"/>
       </w:tblPr>
       <w:tblGrid>
-        <w:gridCol w:w="1714"/>
+        <w:gridCol w:w="1713"/>
         <w:gridCol w:w="1618"/>
         <w:gridCol w:w="1350"/>
-        <w:gridCol w:w="1078"/>
-        <w:gridCol w:w="4226"/>
+        <w:gridCol w:w="1077"/>
+        <w:gridCol w:w="4228"/>
       </w:tblGrid>
       <w:tr>
         <w:trPr>
@@ -42,7 +42,7 @@
         </w:trPr>
         <w:tc>
           <w:tcPr>
-            <w:tcW w:w="1714" w:type="dxa"/>
+            <w:tcW w:w="1713" w:type="dxa"/>
             <w:tcBorders>
               <w:bottom w:val="single" w:sz="6" w:space="0" w:color="000001"/>
               <w:insideH w:val="single" w:sz="6" w:space="0" w:color="000001"/>
@@ -111,7 +111,7 @@
         </w:tc>
         <w:tc>
           <w:tcPr>
-            <w:tcW w:w="1078" w:type="dxa"/>
+            <w:tcW w:w="1077" w:type="dxa"/>
             <w:tcBorders>
               <w:bottom w:val="single" w:sz="6" w:space="0" w:color="000001"/>
               <w:insideH w:val="single" w:sz="6" w:space="0" w:color="000001"/>
@@ -134,7 +134,7 @@
         </w:tc>
         <w:tc>
           <w:tcPr>
-            <w:tcW w:w="4226" w:type="dxa"/>
+            <w:tcW w:w="4228" w:type="dxa"/>
             <w:tcBorders>
               <w:bottom w:val="single" w:sz="6" w:space="0" w:color="000001"/>
               <w:insideH w:val="single" w:sz="6" w:space="0" w:color="000001"/>
@@ -160,8 +160,12 @@
         <w:trPr/>
         <w:tc>
           <w:tcPr>
-            <w:tcW w:w="1714" w:type="dxa"/>
-            <w:tcBorders/>
+            <w:tcW w:w="1713" w:type="dxa"/>
+            <w:tcBorders>
+              <w:top w:val="single" w:sz="6" w:space="0" w:color="000001"/>
+              <w:bottom w:val="single" w:sz="6" w:space="0" w:color="000001"/>
+              <w:insideH w:val="single" w:sz="6" w:space="0" w:color="000001"/>
+            </w:tcBorders>
             <w:shd w:fill="auto" w:val="clear"/>
           </w:tcPr>
           <w:p>
@@ -180,7 +184,11 @@
         <w:tc>
           <w:tcPr>
             <w:tcW w:w="1618" w:type="dxa"/>
-            <w:tcBorders/>
+            <w:tcBorders>
+              <w:top w:val="single" w:sz="6" w:space="0" w:color="000001"/>
+              <w:bottom w:val="single" w:sz="6" w:space="0" w:color="000001"/>
+              <w:insideH w:val="single" w:sz="6" w:space="0" w:color="000001"/>
+            </w:tcBorders>
             <w:shd w:fill="auto" w:val="clear"/>
           </w:tcPr>
           <w:p>
@@ -199,7 +207,11 @@
         <w:tc>
           <w:tcPr>
             <w:tcW w:w="1350" w:type="dxa"/>
-            <w:tcBorders/>
+            <w:tcBorders>
+              <w:top w:val="single" w:sz="6" w:space="0" w:color="000001"/>
+              <w:bottom w:val="single" w:sz="6" w:space="0" w:color="000001"/>
+              <w:insideH w:val="single" w:sz="6" w:space="0" w:color="000001"/>
+            </w:tcBorders>
             <w:shd w:fill="auto" w:val="clear"/>
           </w:tcPr>
           <w:p>
@@ -217,8 +229,12 @@
         </w:tc>
         <w:tc>
           <w:tcPr>
-            <w:tcW w:w="1078" w:type="dxa"/>
-            <w:tcBorders/>
+            <w:tcW w:w="1077" w:type="dxa"/>
+            <w:tcBorders>
+              <w:top w:val="single" w:sz="6" w:space="0" w:color="000001"/>
+              <w:bottom w:val="single" w:sz="6" w:space="0" w:color="000001"/>
+              <w:insideH w:val="single" w:sz="6" w:space="0" w:color="000001"/>
+            </w:tcBorders>
             <w:shd w:fill="auto" w:val="clear"/>
           </w:tcPr>
           <w:p>
@@ -236,8 +252,12 @@
         </w:tc>
         <w:tc>
           <w:tcPr>
-            <w:tcW w:w="4226" w:type="dxa"/>
-            <w:tcBorders/>
+            <w:tcW w:w="4228" w:type="dxa"/>
+            <w:tcBorders>
+              <w:top w:val="single" w:sz="6" w:space="0" w:color="000001"/>
+              <w:bottom w:val="single" w:sz="6" w:space="0" w:color="000001"/>
+              <w:insideH w:val="single" w:sz="6" w:space="0" w:color="000001"/>
+            </w:tcBorders>
             <w:shd w:fill="auto" w:val="clear"/>
           </w:tcPr>
           <w:p>
@@ -258,8 +278,12 @@
         <w:trPr/>
         <w:tc>
           <w:tcPr>
-            <w:tcW w:w="1714" w:type="dxa"/>
-            <w:tcBorders/>
+            <w:tcW w:w="1713" w:type="dxa"/>
+            <w:tcBorders>
+              <w:top w:val="single" w:sz="6" w:space="0" w:color="000001"/>
+              <w:bottom w:val="single" w:sz="6" w:space="0" w:color="000001"/>
+              <w:insideH w:val="single" w:sz="6" w:space="0" w:color="000001"/>
+            </w:tcBorders>
             <w:shd w:fill="auto" w:val="clear"/>
           </w:tcPr>
           <w:p>
@@ -278,7 +302,11 @@
         <w:tc>
           <w:tcPr>
             <w:tcW w:w="1618" w:type="dxa"/>
-            <w:tcBorders/>
+            <w:tcBorders>
+              <w:top w:val="single" w:sz="6" w:space="0" w:color="000001"/>
+              <w:bottom w:val="single" w:sz="6" w:space="0" w:color="000001"/>
+              <w:insideH w:val="single" w:sz="6" w:space="0" w:color="000001"/>
+            </w:tcBorders>
             <w:shd w:fill="auto" w:val="clear"/>
           </w:tcPr>
           <w:p>
@@ -297,7 +325,11 @@
         <w:tc>
           <w:tcPr>
             <w:tcW w:w="1350" w:type="dxa"/>
-            <w:tcBorders/>
+            <w:tcBorders>
+              <w:top w:val="single" w:sz="6" w:space="0" w:color="000001"/>
+              <w:bottom w:val="single" w:sz="6" w:space="0" w:color="000001"/>
+              <w:insideH w:val="single" w:sz="6" w:space="0" w:color="000001"/>
+            </w:tcBorders>
             <w:shd w:fill="auto" w:val="clear"/>
           </w:tcPr>
           <w:p>
@@ -315,8 +347,12 @@
         </w:tc>
         <w:tc>
           <w:tcPr>
-            <w:tcW w:w="1078" w:type="dxa"/>
-            <w:tcBorders/>
+            <w:tcW w:w="1077" w:type="dxa"/>
+            <w:tcBorders>
+              <w:top w:val="single" w:sz="6" w:space="0" w:color="000001"/>
+              <w:bottom w:val="single" w:sz="6" w:space="0" w:color="000001"/>
+              <w:insideH w:val="single" w:sz="6" w:space="0" w:color="000001"/>
+            </w:tcBorders>
             <w:shd w:fill="auto" w:val="clear"/>
           </w:tcPr>
           <w:p>
@@ -334,8 +370,12 @@
         </w:tc>
         <w:tc>
           <w:tcPr>
-            <w:tcW w:w="4226" w:type="dxa"/>
-            <w:tcBorders/>
+            <w:tcW w:w="4228" w:type="dxa"/>
+            <w:tcBorders>
+              <w:top w:val="single" w:sz="6" w:space="0" w:color="000001"/>
+              <w:bottom w:val="single" w:sz="6" w:space="0" w:color="000001"/>
+              <w:insideH w:val="single" w:sz="6" w:space="0" w:color="000001"/>
+            </w:tcBorders>
             <w:shd w:fill="auto" w:val="clear"/>
           </w:tcPr>
           <w:p>
@@ -356,8 +396,12 @@
         <w:trPr/>
         <w:tc>
           <w:tcPr>
-            <w:tcW w:w="1714" w:type="dxa"/>
-            <w:tcBorders/>
+            <w:tcW w:w="1713" w:type="dxa"/>
+            <w:tcBorders>
+              <w:top w:val="single" w:sz="6" w:space="0" w:color="000001"/>
+              <w:bottom w:val="single" w:sz="6" w:space="0" w:color="000001"/>
+              <w:insideH w:val="single" w:sz="6" w:space="0" w:color="000001"/>
+            </w:tcBorders>
             <w:shd w:fill="auto" w:val="clear"/>
           </w:tcPr>
           <w:p>
@@ -376,7 +420,11 @@
         <w:tc>
           <w:tcPr>
             <w:tcW w:w="1618" w:type="dxa"/>
-            <w:tcBorders/>
+            <w:tcBorders>
+              <w:top w:val="single" w:sz="6" w:space="0" w:color="000001"/>
+              <w:bottom w:val="single" w:sz="6" w:space="0" w:color="000001"/>
+              <w:insideH w:val="single" w:sz="6" w:space="0" w:color="000001"/>
+            </w:tcBorders>
             <w:shd w:fill="auto" w:val="clear"/>
           </w:tcPr>
           <w:p>
@@ -395,7 +443,11 @@
         <w:tc>
           <w:tcPr>
             <w:tcW w:w="1350" w:type="dxa"/>
-            <w:tcBorders/>
+            <w:tcBorders>
+              <w:top w:val="single" w:sz="6" w:space="0" w:color="000001"/>
+              <w:bottom w:val="single" w:sz="6" w:space="0" w:color="000001"/>
+              <w:insideH w:val="single" w:sz="6" w:space="0" w:color="000001"/>
+            </w:tcBorders>
             <w:shd w:fill="auto" w:val="clear"/>
           </w:tcPr>
           <w:p>
@@ -413,8 +465,12 @@
         </w:tc>
         <w:tc>
           <w:tcPr>
-            <w:tcW w:w="1078" w:type="dxa"/>
-            <w:tcBorders/>
+            <w:tcW w:w="1077" w:type="dxa"/>
+            <w:tcBorders>
+              <w:top w:val="single" w:sz="6" w:space="0" w:color="000001"/>
+              <w:bottom w:val="single" w:sz="6" w:space="0" w:color="000001"/>
+              <w:insideH w:val="single" w:sz="6" w:space="0" w:color="000001"/>
+            </w:tcBorders>
             <w:shd w:fill="auto" w:val="clear"/>
           </w:tcPr>
           <w:p>
@@ -432,8 +488,12 @@
         </w:tc>
         <w:tc>
           <w:tcPr>
-            <w:tcW w:w="4226" w:type="dxa"/>
-            <w:tcBorders/>
+            <w:tcW w:w="4228" w:type="dxa"/>
+            <w:tcBorders>
+              <w:top w:val="single" w:sz="6" w:space="0" w:color="000001"/>
+              <w:bottom w:val="single" w:sz="6" w:space="0" w:color="000001"/>
+              <w:insideH w:val="single" w:sz="6" w:space="0" w:color="000001"/>
+            </w:tcBorders>
             <w:shd w:fill="auto" w:val="clear"/>
           </w:tcPr>
           <w:p>
@@ -454,8 +514,12 @@
         <w:trPr/>
         <w:tc>
           <w:tcPr>
-            <w:tcW w:w="1714" w:type="dxa"/>
-            <w:tcBorders/>
+            <w:tcW w:w="1713" w:type="dxa"/>
+            <w:tcBorders>
+              <w:top w:val="single" w:sz="6" w:space="0" w:color="000001"/>
+              <w:bottom w:val="single" w:sz="6" w:space="0" w:color="000001"/>
+              <w:insideH w:val="single" w:sz="6" w:space="0" w:color="000001"/>
+            </w:tcBorders>
             <w:shd w:fill="auto" w:val="clear"/>
           </w:tcPr>
           <w:p>
@@ -474,7 +538,11 @@
         <w:tc>
           <w:tcPr>
             <w:tcW w:w="1618" w:type="dxa"/>
-            <w:tcBorders/>
+            <w:tcBorders>
+              <w:top w:val="single" w:sz="6" w:space="0" w:color="000001"/>
+              <w:bottom w:val="single" w:sz="6" w:space="0" w:color="000001"/>
+              <w:insideH w:val="single" w:sz="6" w:space="0" w:color="000001"/>
+            </w:tcBorders>
             <w:shd w:fill="auto" w:val="clear"/>
           </w:tcPr>
           <w:p>
@@ -493,7 +561,11 @@
         <w:tc>
           <w:tcPr>
             <w:tcW w:w="1350" w:type="dxa"/>
-            <w:tcBorders/>
+            <w:tcBorders>
+              <w:top w:val="single" w:sz="6" w:space="0" w:color="000001"/>
+              <w:bottom w:val="single" w:sz="6" w:space="0" w:color="000001"/>
+              <w:insideH w:val="single" w:sz="6" w:space="0" w:color="000001"/>
+            </w:tcBorders>
             <w:shd w:fill="auto" w:val="clear"/>
           </w:tcPr>
           <w:p>
@@ -511,8 +583,12 @@
         </w:tc>
         <w:tc>
           <w:tcPr>
-            <w:tcW w:w="1078" w:type="dxa"/>
-            <w:tcBorders/>
+            <w:tcW w:w="1077" w:type="dxa"/>
+            <w:tcBorders>
+              <w:top w:val="single" w:sz="6" w:space="0" w:color="000001"/>
+              <w:bottom w:val="single" w:sz="6" w:space="0" w:color="000001"/>
+              <w:insideH w:val="single" w:sz="6" w:space="0" w:color="000001"/>
+            </w:tcBorders>
             <w:shd w:fill="auto" w:val="clear"/>
           </w:tcPr>
           <w:p>
@@ -530,8 +606,12 @@
         </w:tc>
         <w:tc>
           <w:tcPr>
-            <w:tcW w:w="4226" w:type="dxa"/>
-            <w:tcBorders/>
+            <w:tcW w:w="4228" w:type="dxa"/>
+            <w:tcBorders>
+              <w:top w:val="single" w:sz="6" w:space="0" w:color="000001"/>
+              <w:bottom w:val="single" w:sz="6" w:space="0" w:color="000001"/>
+              <w:insideH w:val="single" w:sz="6" w:space="0" w:color="000001"/>
+            </w:tcBorders>
             <w:shd w:fill="auto" w:val="clear"/>
           </w:tcPr>
           <w:p>
@@ -552,27 +632,39 @@
         <w:trPr/>
         <w:tc>
           <w:tcPr>
-            <w:tcW w:w="1714" w:type="dxa"/>
-            <w:tcBorders/>
-            <w:shd w:fill="auto" w:val="clear"/>
-          </w:tcPr>
-          <w:p>
-            <w:pPr>
-              <w:pStyle w:val="Compact"/>
-              <w:spacing w:before="36" w:after="36"/>
-              <w:jc w:val="left"/>
-              <w:rPr/>
-            </w:pPr>
-            <w:r>
-              <w:rPr/>
-              <w:t>Mammal Community DB</w:t>
+            <w:tcW w:w="1713" w:type="dxa"/>
+            <w:tcBorders>
+              <w:top w:val="single" w:sz="6" w:space="0" w:color="000001"/>
+              <w:bottom w:val="single" w:sz="6" w:space="0" w:color="000001"/>
+              <w:insideH w:val="single" w:sz="6" w:space="0" w:color="000001"/>
+            </w:tcBorders>
+            <w:shd w:fill="auto" w:val="clear"/>
+          </w:tcPr>
+          <w:p>
+            <w:pPr>
+              <w:pStyle w:val="Compact"/>
+              <w:spacing w:before="36" w:after="36"/>
+              <w:jc w:val="left"/>
+              <w:rPr/>
+            </w:pPr>
+            <w:r>
+              <w:rPr/>
+              <w:t>Mammal Community D</w:t>
+            </w:r>
+            <w:r>
+              <w:rPr/>
+              <w:t>atabase</w:t>
             </w:r>
           </w:p>
         </w:tc>
         <w:tc>
           <w:tcPr>
             <w:tcW w:w="1618" w:type="dxa"/>
-            <w:tcBorders/>
+            <w:tcBorders>
+              <w:top w:val="single" w:sz="6" w:space="0" w:color="000001"/>
+              <w:bottom w:val="single" w:sz="6" w:space="0" w:color="000001"/>
+              <w:insideH w:val="single" w:sz="6" w:space="0" w:color="000001"/>
+            </w:tcBorders>
             <w:shd w:fill="auto" w:val="clear"/>
           </w:tcPr>
           <w:p>
@@ -591,7 +683,11 @@
         <w:tc>
           <w:tcPr>
             <w:tcW w:w="1350" w:type="dxa"/>
-            <w:tcBorders/>
+            <w:tcBorders>
+              <w:top w:val="single" w:sz="6" w:space="0" w:color="000001"/>
+              <w:bottom w:val="single" w:sz="6" w:space="0" w:color="000001"/>
+              <w:insideH w:val="single" w:sz="6" w:space="0" w:color="000001"/>
+            </w:tcBorders>
             <w:shd w:fill="auto" w:val="clear"/>
           </w:tcPr>
           <w:p>
@@ -609,8 +705,12 @@
         </w:tc>
         <w:tc>
           <w:tcPr>
-            <w:tcW w:w="1078" w:type="dxa"/>
-            <w:tcBorders/>
+            <w:tcW w:w="1077" w:type="dxa"/>
+            <w:tcBorders>
+              <w:top w:val="single" w:sz="6" w:space="0" w:color="000001"/>
+              <w:bottom w:val="single" w:sz="6" w:space="0" w:color="000001"/>
+              <w:insideH w:val="single" w:sz="6" w:space="0" w:color="000001"/>
+            </w:tcBorders>
             <w:shd w:fill="auto" w:val="clear"/>
           </w:tcPr>
           <w:p>
@@ -628,8 +728,12 @@
         </w:tc>
         <w:tc>
           <w:tcPr>
-            <w:tcW w:w="4226" w:type="dxa"/>
-            <w:tcBorders/>
+            <w:tcW w:w="4228" w:type="dxa"/>
+            <w:tcBorders>
+              <w:top w:val="single" w:sz="6" w:space="0" w:color="000001"/>
+              <w:bottom w:val="single" w:sz="6" w:space="0" w:color="000001"/>
+              <w:insideH w:val="single" w:sz="6" w:space="0" w:color="000001"/>
+            </w:tcBorders>
             <w:shd w:fill="auto" w:val="clear"/>
           </w:tcPr>
           <w:p>
@@ -650,8 +754,12 @@
         <w:trPr/>
         <w:tc>
           <w:tcPr>
-            <w:tcW w:w="1714" w:type="dxa"/>
-            <w:tcBorders/>
+            <w:tcW w:w="1713" w:type="dxa"/>
+            <w:tcBorders>
+              <w:top w:val="single" w:sz="6" w:space="0" w:color="000001"/>
+              <w:bottom w:val="single" w:sz="6" w:space="0" w:color="000001"/>
+              <w:insideH w:val="single" w:sz="6" w:space="0" w:color="000001"/>
+            </w:tcBorders>
             <w:shd w:fill="auto" w:val="clear"/>
           </w:tcPr>
           <w:p>
@@ -670,7 +778,11 @@
         <w:tc>
           <w:tcPr>
             <w:tcW w:w="1618" w:type="dxa"/>
-            <w:tcBorders/>
+            <w:tcBorders>
+              <w:top w:val="single" w:sz="6" w:space="0" w:color="000001"/>
+              <w:bottom w:val="single" w:sz="6" w:space="0" w:color="000001"/>
+              <w:insideH w:val="single" w:sz="6" w:space="0" w:color="000001"/>
+            </w:tcBorders>
             <w:shd w:fill="auto" w:val="clear"/>
           </w:tcPr>
           <w:p>
@@ -689,7 +801,11 @@
         <w:tc>
           <w:tcPr>
             <w:tcW w:w="1350" w:type="dxa"/>
-            <w:tcBorders/>
+            <w:tcBorders>
+              <w:top w:val="single" w:sz="6" w:space="0" w:color="000001"/>
+              <w:bottom w:val="single" w:sz="6" w:space="0" w:color="000001"/>
+              <w:insideH w:val="single" w:sz="6" w:space="0" w:color="000001"/>
+            </w:tcBorders>
             <w:shd w:fill="auto" w:val="clear"/>
           </w:tcPr>
           <w:p>
@@ -707,8 +823,12 @@
         </w:tc>
         <w:tc>
           <w:tcPr>
-            <w:tcW w:w="1078" w:type="dxa"/>
-            <w:tcBorders/>
+            <w:tcW w:w="1077" w:type="dxa"/>
+            <w:tcBorders>
+              <w:top w:val="single" w:sz="6" w:space="0" w:color="000001"/>
+              <w:bottom w:val="single" w:sz="6" w:space="0" w:color="000001"/>
+              <w:insideH w:val="single" w:sz="6" w:space="0" w:color="000001"/>
+            </w:tcBorders>
             <w:shd w:fill="auto" w:val="clear"/>
           </w:tcPr>
           <w:p>
@@ -726,8 +846,12 @@
         </w:tc>
         <w:tc>
           <w:tcPr>
-            <w:tcW w:w="4226" w:type="dxa"/>
-            <w:tcBorders/>
+            <w:tcW w:w="4228" w:type="dxa"/>
+            <w:tcBorders>
+              <w:top w:val="single" w:sz="6" w:space="0" w:color="000001"/>
+              <w:bottom w:val="single" w:sz="6" w:space="0" w:color="000001"/>
+              <w:insideH w:val="single" w:sz="6" w:space="0" w:color="000001"/>
+            </w:tcBorders>
             <w:shd w:fill="auto" w:val="clear"/>
           </w:tcPr>
           <w:p>
@@ -748,8 +872,12 @@
         <w:trPr/>
         <w:tc>
           <w:tcPr>
-            <w:tcW w:w="1714" w:type="dxa"/>
-            <w:tcBorders/>
+            <w:tcW w:w="1713" w:type="dxa"/>
+            <w:tcBorders>
+              <w:top w:val="single" w:sz="6" w:space="0" w:color="000001"/>
+              <w:bottom w:val="single" w:sz="6" w:space="0" w:color="000001"/>
+              <w:insideH w:val="single" w:sz="6" w:space="0" w:color="000001"/>
+            </w:tcBorders>
             <w:shd w:fill="auto" w:val="clear"/>
           </w:tcPr>
           <w:p>
@@ -768,7 +896,11 @@
         <w:tc>
           <w:tcPr>
             <w:tcW w:w="1618" w:type="dxa"/>
-            <w:tcBorders/>
+            <w:tcBorders>
+              <w:top w:val="single" w:sz="6" w:space="0" w:color="000001"/>
+              <w:bottom w:val="single" w:sz="6" w:space="0" w:color="000001"/>
+              <w:insideH w:val="single" w:sz="6" w:space="0" w:color="000001"/>
+            </w:tcBorders>
             <w:shd w:fill="auto" w:val="clear"/>
           </w:tcPr>
           <w:p>
@@ -787,7 +919,11 @@
         <w:tc>
           <w:tcPr>
             <w:tcW w:w="1350" w:type="dxa"/>
-            <w:tcBorders/>
+            <w:tcBorders>
+              <w:top w:val="single" w:sz="6" w:space="0" w:color="000001"/>
+              <w:bottom w:val="single" w:sz="6" w:space="0" w:color="000001"/>
+              <w:insideH w:val="single" w:sz="6" w:space="0" w:color="000001"/>
+            </w:tcBorders>
             <w:shd w:fill="auto" w:val="clear"/>
           </w:tcPr>
           <w:p>
@@ -805,8 +941,12 @@
         </w:tc>
         <w:tc>
           <w:tcPr>
-            <w:tcW w:w="1078" w:type="dxa"/>
-            <w:tcBorders/>
+            <w:tcW w:w="1077" w:type="dxa"/>
+            <w:tcBorders>
+              <w:top w:val="single" w:sz="6" w:space="0" w:color="000001"/>
+              <w:bottom w:val="single" w:sz="6" w:space="0" w:color="000001"/>
+              <w:insideH w:val="single" w:sz="6" w:space="0" w:color="000001"/>
+            </w:tcBorders>
             <w:shd w:fill="auto" w:val="clear"/>
           </w:tcPr>
           <w:p>
@@ -824,8 +964,12 @@
         </w:tc>
         <w:tc>
           <w:tcPr>
-            <w:tcW w:w="4226" w:type="dxa"/>
-            <w:tcBorders/>
+            <w:tcW w:w="4228" w:type="dxa"/>
+            <w:tcBorders>
+              <w:top w:val="single" w:sz="6" w:space="0" w:color="000001"/>
+              <w:bottom w:val="single" w:sz="6" w:space="0" w:color="000001"/>
+              <w:insideH w:val="single" w:sz="6" w:space="0" w:color="000001"/>
+            </w:tcBorders>
             <w:shd w:fill="auto" w:val="clear"/>
           </w:tcPr>
           <w:p>
@@ -846,8 +990,12 @@
         <w:trPr/>
         <w:tc>
           <w:tcPr>
-            <w:tcW w:w="1714" w:type="dxa"/>
-            <w:tcBorders/>
+            <w:tcW w:w="1713" w:type="dxa"/>
+            <w:tcBorders>
+              <w:top w:val="single" w:sz="6" w:space="0" w:color="000001"/>
+              <w:bottom w:val="single" w:sz="6" w:space="0" w:color="000001"/>
+              <w:insideH w:val="single" w:sz="6" w:space="0" w:color="000001"/>
+            </w:tcBorders>
             <w:shd w:fill="auto" w:val="clear"/>
           </w:tcPr>
           <w:p>
@@ -866,7 +1014,11 @@
         <w:tc>
           <w:tcPr>
             <w:tcW w:w="1618" w:type="dxa"/>
-            <w:tcBorders/>
+            <w:tcBorders>
+              <w:top w:val="single" w:sz="6" w:space="0" w:color="000001"/>
+              <w:bottom w:val="single" w:sz="6" w:space="0" w:color="000001"/>
+              <w:insideH w:val="single" w:sz="6" w:space="0" w:color="000001"/>
+            </w:tcBorders>
             <w:shd w:fill="auto" w:val="clear"/>
           </w:tcPr>
           <w:p>
@@ -885,7 +1037,11 @@
         <w:tc>
           <w:tcPr>
             <w:tcW w:w="1350" w:type="dxa"/>
-            <w:tcBorders/>
+            <w:tcBorders>
+              <w:top w:val="single" w:sz="6" w:space="0" w:color="000001"/>
+              <w:bottom w:val="single" w:sz="6" w:space="0" w:color="000001"/>
+              <w:insideH w:val="single" w:sz="6" w:space="0" w:color="000001"/>
+            </w:tcBorders>
             <w:shd w:fill="auto" w:val="clear"/>
           </w:tcPr>
           <w:p>
@@ -903,8 +1059,12 @@
         </w:tc>
         <w:tc>
           <w:tcPr>
-            <w:tcW w:w="1078" w:type="dxa"/>
-            <w:tcBorders/>
+            <w:tcW w:w="1077" w:type="dxa"/>
+            <w:tcBorders>
+              <w:top w:val="single" w:sz="6" w:space="0" w:color="000001"/>
+              <w:bottom w:val="single" w:sz="6" w:space="0" w:color="000001"/>
+              <w:insideH w:val="single" w:sz="6" w:space="0" w:color="000001"/>
+            </w:tcBorders>
             <w:shd w:fill="auto" w:val="clear"/>
           </w:tcPr>
           <w:p>
@@ -922,8 +1082,12 @@
         </w:tc>
         <w:tc>
           <w:tcPr>
-            <w:tcW w:w="4226" w:type="dxa"/>
-            <w:tcBorders/>
+            <w:tcW w:w="4228" w:type="dxa"/>
+            <w:tcBorders>
+              <w:top w:val="single" w:sz="6" w:space="0" w:color="000001"/>
+              <w:bottom w:val="single" w:sz="6" w:space="0" w:color="000001"/>
+              <w:insideH w:val="single" w:sz="6" w:space="0" w:color="000001"/>
+            </w:tcBorders>
             <w:shd w:fill="auto" w:val="clear"/>
           </w:tcPr>
           <w:p>
@@ -944,8 +1108,12 @@
         <w:trPr/>
         <w:tc>
           <w:tcPr>
-            <w:tcW w:w="1714" w:type="dxa"/>
-            <w:tcBorders/>
+            <w:tcW w:w="1713" w:type="dxa"/>
+            <w:tcBorders>
+              <w:top w:val="single" w:sz="6" w:space="0" w:color="000001"/>
+              <w:bottom w:val="single" w:sz="6" w:space="0" w:color="000001"/>
+              <w:insideH w:val="single" w:sz="6" w:space="0" w:color="000001"/>
+            </w:tcBorders>
             <w:shd w:fill="auto" w:val="clear"/>
           </w:tcPr>
           <w:p>
@@ -964,7 +1132,11 @@
         <w:tc>
           <w:tcPr>
             <w:tcW w:w="1618" w:type="dxa"/>
-            <w:tcBorders/>
+            <w:tcBorders>
+              <w:top w:val="single" w:sz="6" w:space="0" w:color="000001"/>
+              <w:bottom w:val="single" w:sz="6" w:space="0" w:color="000001"/>
+              <w:insideH w:val="single" w:sz="6" w:space="0" w:color="000001"/>
+            </w:tcBorders>
             <w:shd w:fill="auto" w:val="clear"/>
           </w:tcPr>
           <w:p>
@@ -983,7 +1155,11 @@
         <w:tc>
           <w:tcPr>
             <w:tcW w:w="1350" w:type="dxa"/>
-            <w:tcBorders/>
+            <w:tcBorders>
+              <w:top w:val="single" w:sz="6" w:space="0" w:color="000001"/>
+              <w:bottom w:val="single" w:sz="6" w:space="0" w:color="000001"/>
+              <w:insideH w:val="single" w:sz="6" w:space="0" w:color="000001"/>
+            </w:tcBorders>
             <w:shd w:fill="auto" w:val="clear"/>
           </w:tcPr>
           <w:p>
@@ -1001,8 +1177,12 @@
         </w:tc>
         <w:tc>
           <w:tcPr>
-            <w:tcW w:w="1078" w:type="dxa"/>
-            <w:tcBorders/>
+            <w:tcW w:w="1077" w:type="dxa"/>
+            <w:tcBorders>
+              <w:top w:val="single" w:sz="6" w:space="0" w:color="000001"/>
+              <w:bottom w:val="single" w:sz="6" w:space="0" w:color="000001"/>
+              <w:insideH w:val="single" w:sz="6" w:space="0" w:color="000001"/>
+            </w:tcBorders>
             <w:shd w:fill="auto" w:val="clear"/>
           </w:tcPr>
           <w:p>
@@ -1020,8 +1200,12 @@
         </w:tc>
         <w:tc>
           <w:tcPr>
-            <w:tcW w:w="4226" w:type="dxa"/>
-            <w:tcBorders/>
+            <w:tcW w:w="4228" w:type="dxa"/>
+            <w:tcBorders>
+              <w:top w:val="single" w:sz="6" w:space="0" w:color="000001"/>
+              <w:bottom w:val="single" w:sz="6" w:space="0" w:color="000001"/>
+              <w:insideH w:val="single" w:sz="6" w:space="0" w:color="000001"/>
+            </w:tcBorders>
             <w:shd w:fill="auto" w:val="clear"/>
           </w:tcPr>
           <w:p>
@@ -1042,8 +1226,12 @@
         <w:trPr/>
         <w:tc>
           <w:tcPr>
-            <w:tcW w:w="1714" w:type="dxa"/>
-            <w:tcBorders/>
+            <w:tcW w:w="1713" w:type="dxa"/>
+            <w:tcBorders>
+              <w:top w:val="single" w:sz="6" w:space="0" w:color="000001"/>
+              <w:bottom w:val="single" w:sz="6" w:space="0" w:color="000001"/>
+              <w:insideH w:val="single" w:sz="6" w:space="0" w:color="000001"/>
+            </w:tcBorders>
             <w:shd w:fill="auto" w:val="clear"/>
           </w:tcPr>
           <w:p>
@@ -1062,7 +1250,11 @@
         <w:tc>
           <w:tcPr>
             <w:tcW w:w="1618" w:type="dxa"/>
-            <w:tcBorders/>
+            <w:tcBorders>
+              <w:top w:val="single" w:sz="6" w:space="0" w:color="000001"/>
+              <w:bottom w:val="single" w:sz="6" w:space="0" w:color="000001"/>
+              <w:insideH w:val="single" w:sz="6" w:space="0" w:color="000001"/>
+            </w:tcBorders>
             <w:shd w:fill="auto" w:val="clear"/>
           </w:tcPr>
           <w:p>
@@ -1081,7 +1273,11 @@
         <w:tc>
           <w:tcPr>
             <w:tcW w:w="1350" w:type="dxa"/>
-            <w:tcBorders/>
+            <w:tcBorders>
+              <w:top w:val="single" w:sz="6" w:space="0" w:color="000001"/>
+              <w:bottom w:val="single" w:sz="6" w:space="0" w:color="000001"/>
+              <w:insideH w:val="single" w:sz="6" w:space="0" w:color="000001"/>
+            </w:tcBorders>
             <w:shd w:fill="auto" w:val="clear"/>
           </w:tcPr>
           <w:p>
@@ -1099,8 +1295,12 @@
         </w:tc>
         <w:tc>
           <w:tcPr>
-            <w:tcW w:w="1078" w:type="dxa"/>
-            <w:tcBorders/>
+            <w:tcW w:w="1077" w:type="dxa"/>
+            <w:tcBorders>
+              <w:top w:val="single" w:sz="6" w:space="0" w:color="000001"/>
+              <w:bottom w:val="single" w:sz="6" w:space="0" w:color="000001"/>
+              <w:insideH w:val="single" w:sz="6" w:space="0" w:color="000001"/>
+            </w:tcBorders>
             <w:shd w:fill="auto" w:val="clear"/>
           </w:tcPr>
           <w:p>
@@ -1118,8 +1318,12 @@
         </w:tc>
         <w:tc>
           <w:tcPr>
-            <w:tcW w:w="4226" w:type="dxa"/>
-            <w:tcBorders/>
+            <w:tcW w:w="4228" w:type="dxa"/>
+            <w:tcBorders>
+              <w:top w:val="single" w:sz="6" w:space="0" w:color="000001"/>
+              <w:bottom w:val="single" w:sz="6" w:space="0" w:color="000001"/>
+              <w:insideH w:val="single" w:sz="6" w:space="0" w:color="000001"/>
+            </w:tcBorders>
             <w:shd w:fill="auto" w:val="clear"/>
           </w:tcPr>
           <w:p>
@@ -1140,8 +1344,12 @@
         <w:trPr/>
         <w:tc>
           <w:tcPr>
-            <w:tcW w:w="1714" w:type="dxa"/>
-            <w:tcBorders/>
+            <w:tcW w:w="1713" w:type="dxa"/>
+            <w:tcBorders>
+              <w:top w:val="single" w:sz="6" w:space="0" w:color="000001"/>
+              <w:bottom w:val="single" w:sz="6" w:space="0" w:color="000001"/>
+              <w:insideH w:val="single" w:sz="6" w:space="0" w:color="000001"/>
+            </w:tcBorders>
             <w:shd w:fill="auto" w:val="clear"/>
           </w:tcPr>
           <w:p>
@@ -1160,7 +1368,11 @@
         <w:tc>
           <w:tcPr>
             <w:tcW w:w="1618" w:type="dxa"/>
-            <w:tcBorders/>
+            <w:tcBorders>
+              <w:top w:val="single" w:sz="6" w:space="0" w:color="000001"/>
+              <w:bottom w:val="single" w:sz="6" w:space="0" w:color="000001"/>
+              <w:insideH w:val="single" w:sz="6" w:space="0" w:color="000001"/>
+            </w:tcBorders>
             <w:shd w:fill="auto" w:val="clear"/>
           </w:tcPr>
           <w:p>
@@ -1179,7 +1391,11 @@
         <w:tc>
           <w:tcPr>
             <w:tcW w:w="1350" w:type="dxa"/>
-            <w:tcBorders/>
+            <w:tcBorders>
+              <w:top w:val="single" w:sz="6" w:space="0" w:color="000001"/>
+              <w:bottom w:val="single" w:sz="6" w:space="0" w:color="000001"/>
+              <w:insideH w:val="single" w:sz="6" w:space="0" w:color="000001"/>
+            </w:tcBorders>
             <w:shd w:fill="auto" w:val="clear"/>
           </w:tcPr>
           <w:p>
@@ -1197,8 +1413,12 @@
         </w:tc>
         <w:tc>
           <w:tcPr>
-            <w:tcW w:w="1078" w:type="dxa"/>
-            <w:tcBorders/>
+            <w:tcW w:w="1077" w:type="dxa"/>
+            <w:tcBorders>
+              <w:top w:val="single" w:sz="6" w:space="0" w:color="000001"/>
+              <w:bottom w:val="single" w:sz="6" w:space="0" w:color="000001"/>
+              <w:insideH w:val="single" w:sz="6" w:space="0" w:color="000001"/>
+            </w:tcBorders>
             <w:shd w:fill="auto" w:val="clear"/>
           </w:tcPr>
           <w:p>
@@ -1216,8 +1436,12 @@
         </w:tc>
         <w:tc>
           <w:tcPr>
-            <w:tcW w:w="4226" w:type="dxa"/>
-            <w:tcBorders/>
+            <w:tcW w:w="4228" w:type="dxa"/>
+            <w:tcBorders>
+              <w:top w:val="single" w:sz="6" w:space="0" w:color="000001"/>
+              <w:bottom w:val="single" w:sz="6" w:space="0" w:color="000001"/>
+              <w:insideH w:val="single" w:sz="6" w:space="0" w:color="000001"/>
+            </w:tcBorders>
             <w:shd w:fill="auto" w:val="clear"/>
           </w:tcPr>
           <w:p>
@@ -1251,6 +1475,7 @@
       <w:pgNumType w:fmt="decimal"/>
       <w:formProt w:val="false"/>
       <w:textDirection w:val="lrTb"/>
+      <w:docGrid w:type="default" w:linePitch="240" w:charSpace="4294961151"/>
     </w:sectPr>
   </w:body>
 </w:document>
@@ -1262,7 +1487,6 @@
     <w:rPrDefault>
       <w:rPr>
         <w:rFonts w:ascii="Liberation Serif" w:hAnsi="Liberation Serif" w:eastAsia="Droid Sans Fallback" w:cs="FreeSans"/>
-        <w:sz w:val="24"/>
         <w:szCs w:val="24"/>
         <w:lang w:val="en-US" w:eastAsia="zh-CN" w:bidi="hi-IN"/>
       </w:rPr>
@@ -1276,10 +1500,12 @@
     <w:qFormat/>
     <w:pPr>
       <w:widowControl w:val="false"/>
+      <w:bidi w:val="0"/>
+      <w:jc w:val="left"/>
     </w:pPr>
     <w:rPr>
       <w:rFonts w:ascii="Liberation Serif" w:hAnsi="Liberation Serif" w:eastAsia="Droid Sans Fallback" w:cs="FreeSans"/>
-      <w:color w:val="auto"/>
+      <w:color w:val="00000A"/>
       <w:sz w:val="24"/>
       <w:szCs w:val="24"/>
       <w:lang w:val="en-US" w:eastAsia="zh-CN" w:bidi="hi-IN"/>
@@ -1288,7 +1514,6 @@
   <w:style w:type="paragraph" w:styleId="Heading3">
     <w:name w:val="Heading 3"/>
     <w:basedOn w:val="Normal"/>
-    <w:next w:val="TextBody"/>
     <w:qFormat/>
     <w:pPr>
       <w:keepNext/>
@@ -1297,7 +1522,7 @@
       <w:outlineLvl w:val="2"/>
     </w:pPr>
     <w:rPr>
-      <w:rFonts w:ascii="Calibri" w:hAnsi="Calibri" w:eastAsia="" w:cs="" w:asciiTheme="majorHAnsi" w:cstheme="majorBidi" w:eastAsiaTheme="majorEastAsia" w:hAnsiTheme="majorHAnsi"/>
+      <w:rFonts w:eastAsia="" w:cs="" w:asciiTheme="majorHAnsi" w:cstheme="majorBidi" w:eastAsiaTheme="majorEastAsia" w:hAnsiTheme="majorHAnsi"/>
       <w:b/>
       <w:bCs/>
       <w:color w:val="4F81BD" w:themeColor="accent1"/>
@@ -1366,7 +1591,6 @@
   <w:style w:type="paragraph" w:styleId="FirstParagraph">
     <w:name w:val="First Paragraph"/>
     <w:basedOn w:val="TextBody"/>
-    <w:next w:val="TextBody"/>
     <w:qFormat/>
     <w:pPr/>
     <w:rPr/>

</xml_diff>